<commit_message>
Corrected minor typos in the lab instructions.
</commit_message>
<xml_diff>
--- a/HandsOnLabs/MovieHunter Take5 - Forms/MovieHunter/Lab5-1.docx
+++ b/HandsOnLabs/MovieHunter Take5 - Forms/MovieHunter/Lab5-1.docx
@@ -260,7 +260,10 @@
         <w:contextualSpacing/>
       </w:pPr>
       <w:r>
-        <w:t>Example the code for the view.</w:t>
+        <w:t>Examine</w:t>
+      </w:r>
+      <w:r>
+        <w:t xml:space="preserve"> the code for the view.</w:t>
       </w:r>
     </w:p>
     <w:p>
@@ -284,7 +287,10 @@
         <w:contextualSpacing/>
       </w:pPr>
       <w:r>
-        <w:t>Example the code for the controller.</w:t>
+        <w:t xml:space="preserve">Examine </w:t>
+      </w:r>
+      <w:r>
+        <w:t>the code for the controller.</w:t>
       </w:r>
     </w:p>
     <w:p>
@@ -368,7 +374,16 @@
         <w:contextualSpacing/>
       </w:pPr>
       <w:r>
-        <w:t>Add a label and input box to the form for the director.</w:t>
+        <w:t xml:space="preserve">Add a label and input box to the form for the </w:t>
+      </w:r>
+      <w:r>
+        <w:rPr>
+          <w:b/>
+        </w:rPr>
+        <w:t>director</w:t>
+      </w:r>
+      <w:r>
+        <w:t>.</w:t>
       </w:r>
     </w:p>
     <w:p>
@@ -382,6 +397,8 @@
       <w:r>
         <w:t>Run the application</w:t>
       </w:r>
+      <w:bookmarkStart w:id="0" w:name="_GoBack"/>
+      <w:bookmarkEnd w:id="0"/>
     </w:p>
     <w:p>
       <w:pPr>
@@ -1297,8 +1314,6 @@
           <w:szCs w:val="32"/>
         </w:rPr>
       </w:pPr>
-      <w:bookmarkStart w:id="0" w:name="_GoBack"/>
-      <w:bookmarkEnd w:id="0"/>
     </w:p>
     <w:sectPr>
       <w:pgSz w:w="12240" w:h="15840"/>
@@ -3477,7 +3492,7 @@
 </file>
 
 <file path=customXml/itemProps1.xml><?xml version="1.0" encoding="utf-8"?>
-<ds:datastoreItem xmlns:ds="http://schemas.openxmlformats.org/officeDocument/2006/customXml" ds:itemID="{36DE3925-E76B-4788-B723-125041F9DFB1}">
+<ds:datastoreItem xmlns:ds="http://schemas.openxmlformats.org/officeDocument/2006/customXml" ds:itemID="{8E112E17-1AC5-4E68-B62B-0D90671C08EF}">
   <ds:schemaRefs>
     <ds:schemaRef ds:uri="http://schemas.openxmlformats.org/officeDocument/2006/bibliography"/>
   </ds:schemaRefs>

</xml_diff>